<commit_message>
Update Computer challenges for neural networks.docx
</commit_message>
<xml_diff>
--- a/Topic-9 Neural networks/Computer challenges for neural networks.docx
+++ b/Topic-9 Neural networks/Computer challenges for neural networks.docx
@@ -37,8 +37,6 @@
         </w:rPr>
         <w:t>. Due Dec 10, 2019</w:t>
       </w:r>
-      <w:bookmarkStart w:id="0" w:name="_GoBack"/>
-      <w:bookmarkEnd w:id="0"/>
     </w:p>
     <w:p>
       <w:pPr>
@@ -109,13 +107,6 @@
         <w:instrText xml:space="preserve"> HYPERLINK "https://github.com/Mark-Kramer/BU-MA665-MA666/tree/master/Week-11%20Neural%20networks" </w:instrText>
       </w:r>
       <w:r>
-        <w:fldChar w:fldCharType="separate"/>
-      </w:r>
-      <w:r>
-        <w:rPr>
-          <w:rStyle w:val="Hyperlink"/>
-          <w:rFonts w:ascii="Arial" w:hAnsi="Arial" w:cs="Arial"/>
-        </w:rPr>
         <w:fldChar w:fldCharType="end"/>
       </w:r>
       <w:r>
@@ -839,13 +830,39 @@
         <w:rPr>
           <w:rFonts w:ascii="Arial" w:hAnsi="Arial" w:cs="Arial"/>
         </w:rPr>
-        <w:t>How many points in the testing data are above the line,</w:t>
-      </w:r>
-      <w:r>
-        <w:rPr>
-          <w:rFonts w:ascii="Arial" w:hAnsi="Arial" w:cs="Arial"/>
-        </w:rPr>
-        <w:t xml:space="preserve"> below the line?</w:t>
+        <w:t xml:space="preserve">How many points in the testing data are above the </w:t>
+      </w:r>
+      <w:r>
+        <w:rPr>
+          <w:rFonts w:ascii="Arial" w:hAnsi="Arial" w:cs="Arial"/>
+        </w:rPr>
+        <w:t>plane</w:t>
+      </w:r>
+      <w:r>
+        <w:rPr>
+          <w:rFonts w:ascii="Arial" w:hAnsi="Arial" w:cs="Arial"/>
+        </w:rPr>
+        <w:t>,</w:t>
+      </w:r>
+      <w:r>
+        <w:rPr>
+          <w:rFonts w:ascii="Arial" w:hAnsi="Arial" w:cs="Arial"/>
+        </w:rPr>
+        <w:t xml:space="preserve"> below the </w:t>
+      </w:r>
+      <w:r>
+        <w:rPr>
+          <w:rFonts w:ascii="Arial" w:hAnsi="Arial" w:cs="Arial"/>
+        </w:rPr>
+        <w:t>plane</w:t>
+      </w:r>
+      <w:bookmarkStart w:id="0" w:name="_GoBack"/>
+      <w:bookmarkEnd w:id="0"/>
+      <w:r>
+        <w:rPr>
+          <w:rFonts w:ascii="Arial" w:hAnsi="Arial" w:cs="Arial"/>
+        </w:rPr>
+        <w:t>?</w:t>
       </w:r>
     </w:p>
     <w:p>

</xml_diff>